<commit_message>
Final Push... Various updates, images, and presentations for final demo and final presentation
</commit_message>
<xml_diff>
--- a/KevinBurns/Lab Notebook/Instruction Manual - Copy.docx
+++ b/KevinBurns/Lab Notebook/Instruction Manual - Copy.docx
@@ -100,15 +100,7 @@
         </w:numPr>
       </w:pPr>
       <w:r>
-        <w:t xml:space="preserve">Input relevant patient information into appropriate boxes (age, gender, </w:t>
-      </w:r>
-      <w:proofErr w:type="spellStart"/>
-      <w:r>
-        <w:t>etc</w:t>
-      </w:r>
-      <w:proofErr w:type="spellEnd"/>
-      <w:r>
-        <w:t>)</w:t>
+        <w:t>Input relevant patient information into appropriate boxes (age, gender, etc)</w:t>
       </w:r>
     </w:p>
     <w:p>
@@ -264,7 +256,10 @@
         </w:numPr>
       </w:pPr>
       <w:r>
-        <w:t>Input the trial name and specify which data set is desired to be viewed, then press the “Graph” button to plot a visual representation of data</w:t>
+        <w:t>Select from the drop down menu which trial to plot</w:t>
+      </w:r>
+      <w:r>
+        <w:t xml:space="preserve"> and specify which data set is desired to be viewed, then press the “Graph” button to plot a visual representation of data</w:t>
       </w:r>
       <w:bookmarkStart w:id="0" w:name="_GoBack"/>
       <w:bookmarkEnd w:id="0"/>

</xml_diff>